<commit_message>
added many features 07122020
</commit_message>
<xml_diff>
--- a/API docs/API загрузка документация.docx
+++ b/API docs/API загрузка документация.docx
@@ -48,7 +48,23 @@
           <w:iCs/>
           <w:sz w:val="24"/>
         </w:rPr>
-        <w:t>загружают различные объекты в базу данных интернет магазина.</w:t>
+        <w:t xml:space="preserve">загружают различные объекты в базу данных </w:t>
+      </w:r>
+      <w:proofErr w:type="gramStart"/>
+      <w:r>
+        <w:rPr>
+          <w:iCs/>
+          <w:sz w:val="24"/>
+        </w:rPr>
+        <w:t>интернет магазина</w:t>
+      </w:r>
+      <w:proofErr w:type="gramEnd"/>
+      <w:r>
+        <w:rPr>
+          <w:iCs/>
+          <w:sz w:val="24"/>
+        </w:rPr>
+        <w:t>.</w:t>
       </w:r>
     </w:p>
     <w:p>
@@ -93,6 +109,7 @@
           <w:lang w:val="en-US"/>
         </w:rPr>
       </w:pPr>
+      <w:proofErr w:type="spellStart"/>
       <w:r>
         <w:rPr>
           <w:sz w:val="24"/>
@@ -114,6 +131,7 @@
         </w:rPr>
         <w:t>categories</w:t>
       </w:r>
+      <w:proofErr w:type="spellEnd"/>
       <w:r>
         <w:rPr>
           <w:sz w:val="24"/>
@@ -473,6 +491,7 @@
           <w:lang w:val="en-US"/>
         </w:rPr>
       </w:pPr>
+      <w:proofErr w:type="spellStart"/>
       <w:r>
         <w:rPr>
           <w:sz w:val="24"/>
@@ -494,6 +513,7 @@
         </w:rPr>
         <w:t>products</w:t>
       </w:r>
+      <w:proofErr w:type="spellEnd"/>
       <w:r>
         <w:rPr>
           <w:sz w:val="24"/>
@@ -1312,7 +1332,15 @@
           <w:sz w:val="24"/>
           <w:lang w:val="en-US"/>
         </w:rPr>
-        <w:t xml:space="preserve">link: </w:t>
+        <w:t>link</w:t>
+      </w:r>
+      <w:r>
+        <w:rPr>
+          <w:i/>
+          <w:iCs/>
+          <w:sz w:val="24"/>
+        </w:rPr>
+        <w:t xml:space="preserve">: </w:t>
       </w:r>
       <w:r>
         <w:rPr>
@@ -1321,49 +1349,6 @@
           <w:sz w:val="24"/>
         </w:rPr>
         <w:t>внутренняя ссылка</w:t>
-      </w:r>
-    </w:p>
-    <w:p>
-      <w:pPr>
-        <w:ind w:left="708"/>
-        <w:rPr>
-          <w:i/>
-          <w:iCs/>
-          <w:sz w:val="24"/>
-        </w:rPr>
-      </w:pPr>
-      <w:r>
-        <w:rPr>
-          <w:i/>
-          <w:iCs/>
-          <w:sz w:val="24"/>
-        </w:rPr>
-        <w:t xml:space="preserve">- </w:t>
-      </w:r>
-      <w:r>
-        <w:rPr>
-          <w:i/>
-          <w:iCs/>
-          <w:sz w:val="24"/>
-          <w:lang w:val="en-US"/>
-        </w:rPr>
-        <w:t>product</w:t>
-      </w:r>
-      <w:r>
-        <w:rPr>
-          <w:i/>
-          <w:iCs/>
-          <w:sz w:val="24"/>
-        </w:rPr>
-        <w:t xml:space="preserve">: </w:t>
-      </w:r>
-      <w:r>
-        <w:rPr>
-          <w:i/>
-          <w:iCs/>
-          <w:sz w:val="24"/>
-        </w:rPr>
-        <w:t>ссылка на товар, которому принадлежит характеристика</w:t>
       </w:r>
     </w:p>
     <w:p>
@@ -1806,42 +1791,42 @@
           <w:iCs/>
           <w:sz w:val="24"/>
         </w:rPr>
+        <w:t xml:space="preserve">- </w:t>
+      </w:r>
+      <w:r>
+        <w:rPr>
+          <w:i/>
+          <w:iCs/>
+          <w:sz w:val="24"/>
+          <w:lang w:val="en-US"/>
+        </w:rPr>
+        <w:t>title</w:t>
+      </w:r>
+      <w:r>
+        <w:rPr>
+          <w:i/>
+          <w:iCs/>
+          <w:sz w:val="24"/>
+        </w:rPr>
+        <w:t>: название цены (оптовая, розничная, закупочная)</w:t>
+      </w:r>
+    </w:p>
+    <w:p>
+      <w:pPr>
+        <w:ind w:left="708"/>
+        <w:rPr>
+          <w:i/>
+          <w:iCs/>
+          <w:sz w:val="24"/>
+        </w:rPr>
+      </w:pPr>
+      <w:r>
+        <w:rPr>
+          <w:i/>
+          <w:iCs/>
+          <w:sz w:val="24"/>
+        </w:rPr>
         <w:lastRenderedPageBreak/>
-        <w:t xml:space="preserve">- </w:t>
-      </w:r>
-      <w:r>
-        <w:rPr>
-          <w:i/>
-          <w:iCs/>
-          <w:sz w:val="24"/>
-          <w:lang w:val="en-US"/>
-        </w:rPr>
-        <w:t>title</w:t>
-      </w:r>
-      <w:r>
-        <w:rPr>
-          <w:i/>
-          <w:iCs/>
-          <w:sz w:val="24"/>
-        </w:rPr>
-        <w:t>: название цены (оптовая, розничная, закупочная)</w:t>
-      </w:r>
-    </w:p>
-    <w:p>
-      <w:pPr>
-        <w:ind w:left="708"/>
-        <w:rPr>
-          <w:i/>
-          <w:iCs/>
-          <w:sz w:val="24"/>
-        </w:rPr>
-      </w:pPr>
-      <w:r>
-        <w:rPr>
-          <w:i/>
-          <w:iCs/>
-          <w:sz w:val="24"/>
-        </w:rPr>
         <w:t xml:space="preserve">- </w:t>
       </w:r>
       <w:r>

</xml_diff>

<commit_message>
added many new features
</commit_message>
<xml_diff>
--- a/API docs/API загрузка документация.docx
+++ b/API docs/API загрузка документация.docx
@@ -48,23 +48,7 @@
           <w:iCs/>
           <w:sz w:val="24"/>
         </w:rPr>
-        <w:t xml:space="preserve">загружают различные объекты в базу данных </w:t>
-      </w:r>
-      <w:proofErr w:type="gramStart"/>
-      <w:r>
-        <w:rPr>
-          <w:iCs/>
-          <w:sz w:val="24"/>
-        </w:rPr>
-        <w:t>интернет магазина</w:t>
-      </w:r>
-      <w:proofErr w:type="gramEnd"/>
-      <w:r>
-        <w:rPr>
-          <w:iCs/>
-          <w:sz w:val="24"/>
-        </w:rPr>
-        <w:t>.</w:t>
+        <w:t>загружают различные объекты в базу данных интернет магазина.</w:t>
       </w:r>
     </w:p>
     <w:p>
@@ -109,7 +93,6 @@
           <w:lang w:val="en-US"/>
         </w:rPr>
       </w:pPr>
-      <w:proofErr w:type="spellStart"/>
       <w:r>
         <w:rPr>
           <w:sz w:val="24"/>
@@ -131,7 +114,6 @@
         </w:rPr>
         <w:t>categories</w:t>
       </w:r>
-      <w:proofErr w:type="spellEnd"/>
       <w:r>
         <w:rPr>
           <w:sz w:val="24"/>
@@ -491,7 +473,6 @@
           <w:lang w:val="en-US"/>
         </w:rPr>
       </w:pPr>
-      <w:proofErr w:type="spellStart"/>
       <w:r>
         <w:rPr>
           <w:sz w:val="24"/>
@@ -513,7 +494,6 @@
         </w:rPr>
         <w:t>products</w:t>
       </w:r>
-      <w:proofErr w:type="spellEnd"/>
       <w:r>
         <w:rPr>
           <w:sz w:val="24"/>
@@ -1496,6 +1476,7 @@
           <w:i/>
           <w:iCs/>
           <w:sz w:val="24"/>
+          <w:lang w:val="en-US"/>
         </w:rPr>
       </w:pPr>
       <w:r>
@@ -1649,6 +1630,13 @@
       <w:r>
         <w:rPr>
           <w:sz w:val="24"/>
+          <w:lang w:val="en-US"/>
+        </w:rPr>
+        <w:t>s</w:t>
+      </w:r>
+      <w:r>
+        <w:rPr>
+          <w:sz w:val="24"/>
         </w:rPr>
         <w:t xml:space="preserve"> (</w:t>
       </w:r>
@@ -1722,15 +1710,23 @@
           <w:sz w:val="24"/>
           <w:lang w:val="en-US"/>
         </w:rPr>
-        <w:t xml:space="preserve">link: </w:t>
-      </w:r>
-      <w:r>
-        <w:rPr>
-          <w:i/>
-          <w:iCs/>
-          <w:sz w:val="24"/>
-        </w:rPr>
-        <w:t>внутренняя ссылка</w:t>
+        <w:t>product</w:t>
+      </w:r>
+      <w:r>
+        <w:rPr>
+          <w:i/>
+          <w:iCs/>
+          <w:sz w:val="24"/>
+        </w:rPr>
+        <w:t xml:space="preserve">: </w:t>
+      </w:r>
+      <w:r>
+        <w:rPr>
+          <w:i/>
+          <w:iCs/>
+          <w:sz w:val="24"/>
+        </w:rPr>
+        <w:t>ссылка на товар, которому принадлежит цена</w:t>
       </w:r>
     </w:p>
     <w:p>
@@ -1757,23 +1753,15 @@
           <w:sz w:val="24"/>
           <w:lang w:val="en-US"/>
         </w:rPr>
-        <w:t>product</w:t>
-      </w:r>
-      <w:r>
-        <w:rPr>
-          <w:i/>
-          <w:iCs/>
-          <w:sz w:val="24"/>
-        </w:rPr>
-        <w:t xml:space="preserve">: </w:t>
-      </w:r>
-      <w:r>
-        <w:rPr>
-          <w:i/>
-          <w:iCs/>
-          <w:sz w:val="24"/>
-        </w:rPr>
-        <w:t>ссылка на товар, которому принадлежит цена</w:t>
+        <w:t>title</w:t>
+      </w:r>
+      <w:r>
+        <w:rPr>
+          <w:i/>
+          <w:iCs/>
+          <w:sz w:val="24"/>
+        </w:rPr>
+        <w:t>: название цены (оптовая, розничная, закупочная)</w:t>
       </w:r>
     </w:p>
     <w:p>
@@ -1800,15 +1788,15 @@
           <w:sz w:val="24"/>
           <w:lang w:val="en-US"/>
         </w:rPr>
-        <w:t>title</w:t>
-      </w:r>
-      <w:r>
-        <w:rPr>
-          <w:i/>
-          <w:iCs/>
-          <w:sz w:val="24"/>
-        </w:rPr>
-        <w:t>: название цены (оптовая, розничная, закупочная)</w:t>
+        <w:t xml:space="preserve">value: </w:t>
+      </w:r>
+      <w:r>
+        <w:rPr>
+          <w:i/>
+          <w:iCs/>
+          <w:sz w:val="24"/>
+        </w:rPr>
+        <w:t>значение цены</w:t>
       </w:r>
     </w:p>
     <w:p>
@@ -1827,41 +1815,6 @@
           <w:sz w:val="24"/>
         </w:rPr>
         <w:lastRenderedPageBreak/>
-        <w:t xml:space="preserve">- </w:t>
-      </w:r>
-      <w:r>
-        <w:rPr>
-          <w:i/>
-          <w:iCs/>
-          <w:sz w:val="24"/>
-          <w:lang w:val="en-US"/>
-        </w:rPr>
-        <w:t xml:space="preserve">value: </w:t>
-      </w:r>
-      <w:r>
-        <w:rPr>
-          <w:i/>
-          <w:iCs/>
-          <w:sz w:val="24"/>
-        </w:rPr>
-        <w:t>значение цены</w:t>
-      </w:r>
-    </w:p>
-    <w:p>
-      <w:pPr>
-        <w:ind w:left="708"/>
-        <w:rPr>
-          <w:i/>
-          <w:iCs/>
-          <w:sz w:val="24"/>
-        </w:rPr>
-      </w:pPr>
-      <w:r>
-        <w:rPr>
-          <w:i/>
-          <w:iCs/>
-          <w:sz w:val="24"/>
-        </w:rPr>
         <w:t xml:space="preserve">- </w:t>
       </w:r>
       <w:r>
@@ -2042,6 +1995,13 @@
       <w:r>
         <w:rPr>
           <w:sz w:val="24"/>
+          <w:lang w:val="en-US"/>
+        </w:rPr>
+        <w:t>s</w:t>
+      </w:r>
+      <w:r>
+        <w:rPr>
+          <w:sz w:val="24"/>
         </w:rPr>
         <w:t xml:space="preserve"> (</w:t>
       </w:r>
@@ -2115,15 +2075,31 @@
           <w:sz w:val="24"/>
           <w:lang w:val="en-US"/>
         </w:rPr>
-        <w:t xml:space="preserve">link: </w:t>
-      </w:r>
-      <w:r>
-        <w:rPr>
-          <w:i/>
-          <w:iCs/>
-          <w:sz w:val="24"/>
-        </w:rPr>
-        <w:t>внутренняя ссылка</w:t>
+        <w:t>id</w:t>
+      </w:r>
+      <w:r>
+        <w:rPr>
+          <w:i/>
+          <w:iCs/>
+          <w:sz w:val="24"/>
+        </w:rPr>
+        <w:t>:</w:t>
+      </w:r>
+      <w:r>
+        <w:rPr>
+          <w:i/>
+          <w:iCs/>
+          <w:sz w:val="24"/>
+        </w:rPr>
+        <w:t xml:space="preserve"> </w:t>
+      </w:r>
+      <w:r>
+        <w:rPr>
+          <w:i/>
+          <w:iCs/>
+          <w:sz w:val="24"/>
+        </w:rPr>
+        <w:t>номер записи</w:t>
       </w:r>
     </w:p>
     <w:p>
@@ -2150,7 +2126,15 @@
           <w:sz w:val="24"/>
           <w:lang w:val="en-US"/>
         </w:rPr>
-        <w:t xml:space="preserve">value: </w:t>
+        <w:t>value</w:t>
+      </w:r>
+      <w:r>
+        <w:rPr>
+          <w:i/>
+          <w:iCs/>
+          <w:sz w:val="24"/>
+        </w:rPr>
+        <w:t xml:space="preserve">: </w:t>
       </w:r>
       <w:r>
         <w:rPr>
@@ -2185,7 +2169,15 @@
           <w:sz w:val="24"/>
           <w:lang w:val="en-US"/>
         </w:rPr>
-        <w:t>place:</w:t>
+        <w:t>place</w:t>
+      </w:r>
+      <w:r>
+        <w:rPr>
+          <w:i/>
+          <w:iCs/>
+          <w:sz w:val="24"/>
+        </w:rPr>
+        <w:t>:</w:t>
       </w:r>
       <w:r>
         <w:rPr>

</xml_diff>